<commit_message>
- Added Certificates Priniting and Viewing
- Added Preview Modal
</commit_message>
<xml_diff>
--- a/storage/app/templates/BP1.docx
+++ b/storage/app/templates/BP1.docx
@@ -1374,6 +1374,13 @@
                 <w:rFonts w:ascii="Century Gothic" w:hAnsi="Century Gothic" w:cs="Arial"/>
                 <w:szCs w:val="24"/>
               </w:rPr>
+              <w:t>$</w:t>
+            </w:r>
+            <w:r>
+              <w:rPr>
+                <w:rFonts w:ascii="Century Gothic" w:hAnsi="Century Gothic" w:cs="Arial"/>
+                <w:szCs w:val="24"/>
+              </w:rPr>
               <w:t>{</w:t>
             </w:r>
             <w:proofErr w:type="spellStart"/>
@@ -1432,7 +1439,14 @@
                 <w:rFonts w:ascii="Century Gothic" w:hAnsi="Century Gothic" w:cs="Arial"/>
                 <w:szCs w:val="24"/>
               </w:rPr>
-              <w:t xml:space="preserve"> {</w:t>
+              <w:t>$</w:t>
+            </w:r>
+            <w:r>
+              <w:rPr>
+                <w:rFonts w:ascii="Century Gothic" w:hAnsi="Century Gothic" w:cs="Arial"/>
+                <w:szCs w:val="24"/>
+              </w:rPr>
+              <w:t>{</w:t>
             </w:r>
             <w:r>
               <w:rPr>
@@ -1488,6 +1502,13 @@
                 <w:rFonts w:ascii="Century Gothic" w:hAnsi="Century Gothic" w:cs="Arial"/>
                 <w:szCs w:val="24"/>
               </w:rPr>
+              <w:t>$</w:t>
+            </w:r>
+            <w:r>
+              <w:rPr>
+                <w:rFonts w:ascii="Century Gothic" w:hAnsi="Century Gothic" w:cs="Arial"/>
+                <w:szCs w:val="24"/>
+              </w:rPr>
               <w:t>{dept}</w:t>
             </w:r>
           </w:p>
@@ -1529,7 +1550,21 @@
                 <w:rFonts w:ascii="Century Gothic" w:hAnsi="Century Gothic" w:cs="Arial"/>
                 <w:szCs w:val="24"/>
               </w:rPr>
-              <w:t xml:space="preserve"> {age}</w:t>
+              <w:t xml:space="preserve"> </w:t>
+            </w:r>
+            <w:r>
+              <w:rPr>
+                <w:rFonts w:ascii="Century Gothic" w:hAnsi="Century Gothic" w:cs="Arial"/>
+                <w:szCs w:val="24"/>
+              </w:rPr>
+              <w:t>$</w:t>
+            </w:r>
+            <w:r>
+              <w:rPr>
+                <w:rFonts w:ascii="Century Gothic" w:hAnsi="Century Gothic" w:cs="Arial"/>
+                <w:szCs w:val="24"/>
+              </w:rPr>
+              <w:t>{age}</w:t>
             </w:r>
           </w:p>
         </w:tc>
@@ -1564,6 +1599,13 @@
                 <w:szCs w:val="24"/>
               </w:rPr>
             </w:pPr>
+            <w:r>
+              <w:rPr>
+                <w:rFonts w:ascii="Century Gothic" w:hAnsi="Century Gothic" w:cs="Arial"/>
+                <w:szCs w:val="24"/>
+              </w:rPr>
+              <w:t>$</w:t>
+            </w:r>
             <w:r>
               <w:rPr>
                 <w:rFonts w:ascii="Century Gothic" w:hAnsi="Century Gothic" w:cs="Arial"/>

</xml_diff>